<commit_message>
change supp fig naming convention
</commit_message>
<xml_diff>
--- a/Writing/Spatial_pee_draft_v11.docx
+++ b/Writing/Spatial_pee_draft_v11.docx
@@ -5701,6 +5701,9 @@
         <w:t>S1.</w:t>
       </w:r>
       <w:r>
+        <w:t>0</w:t>
+      </w:r>
+      <w:r>
         <w:t>1)</w:t>
       </w:r>
       <w:r>
@@ -6466,6 +6469,9 @@
         <w:t>S1.</w:t>
       </w:r>
       <w:r>
+        <w:t>0</w:t>
+      </w:r>
+      <w:r>
         <w:t>2).</w:t>
       </w:r>
       <w:r>
@@ -6538,6 +6544,9 @@
         <w:t>S1.</w:t>
       </w:r>
       <w:r>
+        <w:t>0</w:t>
+      </w:r>
+      <w:r>
         <w:t>1</w:t>
       </w:r>
       <w:r>
@@ -6672,11 +6681,11 @@
         <w:t xml:space="preserve"> (15 cm below the bottom of the bulb)</w:t>
       </w:r>
       <w:r>
-        <w:t xml:space="preserve"> of the same five </w:t>
+        <w:t xml:space="preserve"> of </w:t>
       </w:r>
       <w:r>
         <w:lastRenderedPageBreak/>
-        <w:t>bull kelps per transect</w:t>
+        <w:t>the same five bull kelps per transect</w:t>
       </w:r>
       <w:r>
         <w:t xml:space="preserve"> </w:t>
@@ -6909,7 +6918,13 @@
         <w:t xml:space="preserve"> by matching them with the first three kelp transects</w:t>
       </w:r>
       <w:r>
-        <w:t xml:space="preserve"> (Fig. S1.1)</w:t>
+        <w:t xml:space="preserve"> (Fig. S1.</w:t>
+      </w:r>
+      <w:r>
+        <w:t>0</w:t>
+      </w:r>
+      <w:r>
+        <w:t>1)</w:t>
       </w:r>
       <w:r>
         <w:t>.</w:t>
@@ -8711,10 +8726,7 @@
         <w:t xml:space="preserve">(Table </w:t>
       </w:r>
       <w:r>
-        <w:t>S1.</w:t>
-      </w:r>
-      <w:r>
-        <w:t>3</w:t>
+        <w:t>S1.03</w:t>
       </w:r>
       <w:r>
         <w:t>)</w:t>
@@ -8991,10 +9003,7 @@
         <w:t xml:space="preserve">Table </w:t>
       </w:r>
       <w:r>
-        <w:t>S1.</w:t>
-      </w:r>
-      <w:r>
-        <w:t>4</w:t>
+        <w:t>S1.04</w:t>
       </w:r>
       <w:r>
         <w:t xml:space="preserve">). </w:t>
@@ -9342,10 +9351,7 @@
         <w:t xml:space="preserve"> (Table </w:t>
       </w:r>
       <w:r>
-        <w:t>S1.</w:t>
-      </w:r>
-      <w:r>
-        <w:t>5</w:t>
+        <w:t>S1.05</w:t>
       </w:r>
       <w:r>
         <w:t xml:space="preserve">). </w:t>
@@ -9548,7 +9554,13 @@
         <w:rPr>
           <w:color w:val="000000"/>
         </w:rPr>
-        <w:t>Table S1.6</w:t>
+        <w:t xml:space="preserve">Table </w:t>
+      </w:r>
+      <w:r>
+        <w:rPr>
+          <w:color w:val="000000"/>
+        </w:rPr>
+        <w:t>S1.06</w:t>
       </w:r>
       <w:r>
         <w:rPr>
@@ -9635,7 +9647,19 @@
         <w:rPr>
           <w:color w:val="000000"/>
         </w:rPr>
-        <w:t>Table S1.7)</w:t>
+        <w:t xml:space="preserve">Table </w:t>
+      </w:r>
+      <w:r>
+        <w:rPr>
+          <w:color w:val="000000"/>
+        </w:rPr>
+        <w:t>S1.07</w:t>
+      </w:r>
+      <w:r>
+        <w:rPr>
+          <w:color w:val="000000"/>
+        </w:rPr>
+        <w:t>)</w:t>
       </w:r>
       <w:r>
         <w:t>.</w:t>
@@ -9967,22 +9991,22 @@
         <w:t xml:space="preserve"> Fig. </w:t>
       </w:r>
       <w:r>
-        <w:t>S2.</w:t>
-      </w:r>
-      <w:r>
-        <w:t xml:space="preserve">1). The single-family models did not reveal a significant effect of any other predictors (Fig. </w:t>
-      </w:r>
-      <w:r>
-        <w:t>S2.</w:t>
-      </w:r>
-      <w:r>
-        <w:t xml:space="preserve">1 and Table </w:t>
-      </w:r>
-      <w:r>
-        <w:t>S2.</w:t>
-      </w:r>
-      <w:r>
-        <w:t>1).</w:t>
+        <w:t>S2.01</w:t>
+      </w:r>
+      <w:r>
+        <w:t xml:space="preserve">). The single-family models did not reveal a significant effect of any other predictors (Fig. </w:t>
+      </w:r>
+      <w:r>
+        <w:t>S2.01</w:t>
+      </w:r>
+      <w:r>
+        <w:t xml:space="preserve"> and Table </w:t>
+      </w:r>
+      <w:r>
+        <w:t>S2.01</w:t>
+      </w:r>
+      <w:r>
+        <w:t>).</w:t>
       </w:r>
       <w:r>
         <w:rPr>
@@ -10592,22 +10616,16 @@
         <w:t xml:space="preserve"> was negatively correlated with ∆NH₄⁺ (Fig. </w:t>
       </w:r>
       <w:r>
-        <w:t>S</w:t>
-      </w:r>
-      <w:r>
-        <w:t>2</w:t>
-      </w:r>
-      <w:r>
-        <w:t>.2</w:t>
+        <w:t>S2.02</w:t>
       </w:r>
       <w:r>
         <w:t xml:space="preserve"> and Table </w:t>
       </w:r>
       <w:r>
-        <w:t>S2.</w:t>
-      </w:r>
-      <w:r>
-        <w:t>2).</w:t>
+        <w:t>S2.02</w:t>
+      </w:r>
+      <w:r>
+        <w:t>).</w:t>
       </w:r>
     </w:p>
     <w:p>
@@ -12172,7 +12190,13 @@
         <w:t>Shannon diversity was positively associated with both animal and kelp biomass (</w:t>
       </w:r>
       <w:r>
-        <w:t>Fig. S1.2)</w:t>
+        <w:t>Fig. S1.</w:t>
+      </w:r>
+      <w:r>
+        <w:t>0</w:t>
+      </w:r>
+      <w:r>
+        <w:t>2)</w:t>
       </w:r>
       <w:r>
         <w:t xml:space="preserve">, but weakly negatively affected ∆NH₄⁺. </w:t>
@@ -12422,10 +12446,10 @@
         <w:t xml:space="preserve">laboratory conditions we confirmed that NH₄⁺ enrichment by animals declines with increasing flow </w:t>
       </w:r>
       <w:r>
-        <w:t>rates (Fig. S1.</w:t>
-      </w:r>
-      <w:r>
-        <w:t>3</w:t>
+        <w:t xml:space="preserve">rates (Fig. </w:t>
+      </w:r>
+      <w:r>
+        <w:t>S1.03</w:t>
       </w:r>
       <w:r>
         <w:t xml:space="preserve">). </w:t>

</xml_diff>